<commit_message>
tái cấu trúc MVC
</commit_message>
<xml_diff>
--- a/Detai4.docx
+++ b/Detai4.docx
@@ -1,6 +1,6 @@
 
 <file path=word/document.xml><?xml version="1.0" encoding="utf-8"?>
-<w:document xmlns:wpc="http://schemas.microsoft.com/office/word/2010/wordprocessingCanvas" xmlns:cx="http://schemas.microsoft.com/office/drawing/2014/chartex" xmlns:cx1="http://schemas.microsoft.com/office/drawing/2015/9/8/chartex" xmlns:cx2="http://schemas.microsoft.com/office/drawing/2015/10/21/chartex" xmlns:cx3="http://schemas.microsoft.com/office/drawing/2016/5/9/chartex" xmlns:cx4="http://schemas.microsoft.com/office/drawing/2016/5/10/chartex" xmlns:cx5="http://schemas.microsoft.com/office/drawing/2016/5/11/chartex" xmlns:cx6="http://schemas.microsoft.com/office/drawing/2016/5/12/chartex" xmlns:cx7="http://schemas.microsoft.com/office/drawing/2016/5/13/chartex" xmlns:cx8="http://schemas.microsoft.com/office/drawing/2016/5/14/chartex" xmlns:mc="http://schemas.openxmlformats.org/markup-compatibility/2006" xmlns:aink="http://schemas.microsoft.com/office/drawing/2016/ink" xmlns:am3d="http://schemas.microsoft.com/office/drawing/2017/model3d" xmlns:o="urn:schemas-microsoft-com:office:office" xmlns:oel="http://schemas.microsoft.com/office/2019/extlst" xmlns:r="http://schemas.openxmlformats.org/officeDocument/2006/relationships" xmlns:m="http://schemas.openxmlformats.org/officeDocument/2006/math" xmlns:v="urn:schemas-microsoft-com:vml" xmlns:wp14="http://schemas.microsoft.com/office/word/2010/wordprocessingDrawing" xmlns:wp="http://schemas.openxmlformats.org/drawingml/2006/wordprocessingDrawing" xmlns:w10="urn:schemas-microsoft-com:office:word" xmlns:w="http://schemas.openxmlformats.org/wordprocessingml/2006/main" xmlns:w14="http://schemas.microsoft.com/office/word/2010/wordml" xmlns:w15="http://schemas.microsoft.com/office/word/2012/wordml" xmlns:w16cex="http://schemas.microsoft.com/office/word/2018/wordml/cex" xmlns:w16cid="http://schemas.microsoft.com/office/word/2016/wordml/cid" xmlns:w16="http://schemas.microsoft.com/office/word/2018/wordml" xmlns:w16du="http://schemas.microsoft.com/office/word/2023/wordml/word16du" xmlns:w16sdtdh="http://schemas.microsoft.com/office/word/2020/wordml/sdtdatahash" xmlns:w16sdtfl="http://schemas.microsoft.com/office/word/2024/wordml/sdtformatlock" xmlns:w16se="http://schemas.microsoft.com/office/word/2015/wordml/symex" xmlns:wpg="http://schemas.microsoft.com/office/word/2010/wordprocessingGroup" xmlns:wpi="http://schemas.microsoft.com/office/word/2010/wordprocessingInk" xmlns:wne="http://schemas.microsoft.com/office/word/2006/wordml" xmlns:wps="http://schemas.microsoft.com/office/word/2010/wordprocessingShape" mc:Ignorable="w14 w15 w16se w16cid w16 w16cex w16sdtdh w16sdtfl w16du wp14">
+<w:document xmlns:wpc="http://schemas.microsoft.com/office/word/2010/wordprocessingCanvas" xmlns:cx="http://schemas.microsoft.com/office/drawing/2014/chartex" xmlns:cx1="http://schemas.microsoft.com/office/drawing/2015/9/8/chartex" xmlns:cx2="http://schemas.microsoft.com/office/drawing/2015/10/21/chartex" xmlns:cx3="http://schemas.microsoft.com/office/drawing/2016/5/9/chartex" xmlns:cx4="http://schemas.microsoft.com/office/drawing/2016/5/10/chartex" xmlns:cx5="http://schemas.microsoft.com/office/drawing/2016/5/11/chartex" xmlns:cx6="http://schemas.microsoft.com/office/drawing/2016/5/12/chartex" xmlns:cx7="http://schemas.microsoft.com/office/drawing/2016/5/13/chartex" xmlns:cx8="http://schemas.microsoft.com/office/drawing/2016/5/14/chartex" xmlns:mc="http://schemas.openxmlformats.org/markup-compatibility/2006" xmlns:aink="http://schemas.microsoft.com/office/drawing/2016/ink" xmlns:am3d="http://schemas.microsoft.com/office/drawing/2017/model3d" xmlns:o="urn:schemas-microsoft-com:office:office" xmlns:r="http://schemas.openxmlformats.org/officeDocument/2006/relationships" xmlns:m="http://schemas.openxmlformats.org/officeDocument/2006/math" xmlns:v="urn:schemas-microsoft-com:vml" xmlns:wp14="http://schemas.microsoft.com/office/word/2010/wordprocessingDrawing" xmlns:wp="http://schemas.openxmlformats.org/drawingml/2006/wordprocessingDrawing" xmlns:w10="urn:schemas-microsoft-com:office:word" xmlns:w="http://schemas.openxmlformats.org/wordprocessingml/2006/main" xmlns:w14="http://schemas.microsoft.com/office/word/2010/wordml" xmlns:w15="http://schemas.microsoft.com/office/word/2012/wordml" xmlns:w16cex="http://schemas.microsoft.com/office/word/2018/wordml/cex" xmlns:w16cid="http://schemas.microsoft.com/office/word/2016/wordml/cid" xmlns:w16="http://schemas.microsoft.com/office/word/2018/wordml" xmlns:w16sdtdh="http://schemas.microsoft.com/office/word/2020/wordml/sdtdatahash" xmlns:w16se="http://schemas.microsoft.com/office/word/2015/wordml/symex" xmlns:wpg="http://schemas.microsoft.com/office/word/2010/wordprocessingGroup" xmlns:wpi="http://schemas.microsoft.com/office/word/2010/wordprocessingInk" xmlns:wne="http://schemas.microsoft.com/office/word/2006/wordml" xmlns:wps="http://schemas.microsoft.com/office/word/2010/wordprocessingShape" mc:Ignorable="w14 w15 w16se w16cid w16 w16cex w16sdtdh wp14">
   <w:body>
     <w:p>
       <w:pPr>
@@ -3234,7 +3234,19 @@
         <w:t xml:space="preserve">: </w:t>
       </w:r>
       <w:r>
-        <w:t>Usecase này cho phép Admin thực hiện các hoạt động liên quan đến việc lưu trữ, cập nhất và chỉnh sửa thông tin của hệ thống gồm thông tin của trẻ và thông tin giáo viên.</w:t>
+        <w:t xml:space="preserve">Usecase này cho phép </w:t>
+      </w:r>
+      <w:r>
+        <w:t>giáo viên</w:t>
+      </w:r>
+      <w:r>
+        <w:t xml:space="preserve"> thực hiện các hoạt động liên quan đến việc lưu trữ, cập </w:t>
+      </w:r>
+      <w:r>
+        <w:t>nhật</w:t>
+      </w:r>
+      <w:r>
+        <w:t xml:space="preserve"> và chỉnh sửa thông tin của trẻ.</w:t>
       </w:r>
     </w:p>
     <w:p>
@@ -3253,7 +3265,10 @@
         <w:t>:</w:t>
       </w:r>
       <w:r>
-        <w:t xml:space="preserve"> Admin</w:t>
+        <w:t xml:space="preserve"> </w:t>
+      </w:r>
+      <w:r>
+        <w:t>Giáo viên</w:t>
       </w:r>
     </w:p>
     <w:p>
@@ -3272,10 +3287,10 @@
         <w:t>:</w:t>
       </w:r>
       <w:r>
-        <w:t xml:space="preserve"> (Google Drive)</w:t>
-      </w:r>
-      <w:r>
-        <w:t xml:space="preserve"> ??</w:t>
+        <w:t xml:space="preserve"> </w:t>
+      </w:r>
+      <w:r>
+        <w:t>Google Sheet</w:t>
       </w:r>
     </w:p>
     <w:p>
@@ -3967,10 +3982,7 @@
         <w:t>:</w:t>
       </w:r>
       <w:r>
-        <w:t xml:space="preserve"> </w:t>
-      </w:r>
-      <w:r>
-        <w:t>Use</w:t>
+        <w:t xml:space="preserve"> Use</w:t>
       </w:r>
       <w:r>
         <w:t>c</w:t>
@@ -4130,13 +4142,7 @@
         <w:rPr>
           <w:lang w:val="vi-VN"/>
         </w:rPr>
-        <w:t xml:space="preserve"> </w:t>
-      </w:r>
-      <w:r>
-        <w:rPr>
-          <w:lang w:val="vi-VN"/>
-        </w:rPr>
-        <w:t xml:space="preserve">Thông tin sức khỏe của trẻ được lưu trữ thành công. </w:t>
+        <w:t xml:space="preserve"> Thông tin sức khỏe của trẻ được lưu trữ thành công. </w:t>
       </w:r>
       <w:r>
         <w:t>Hệ thống gửi cảnh báo sốt về phu huynh nếu có.</w:t>
@@ -4178,22 +4184,7 @@
         <w:t>Bước 1</w:t>
       </w:r>
       <w:r>
-        <w:t xml:space="preserve">: </w:t>
-      </w:r>
-      <w:r>
-        <w:t xml:space="preserve">Giáo viên chọn chức năng </w:t>
-      </w:r>
-      <w:r>
-        <w:t>g</w:t>
-      </w:r>
-      <w:r>
-        <w:t xml:space="preserve">hi nhận sức khỏe </w:t>
-      </w:r>
-      <w:r>
-        <w:t>trên hệ thống</w:t>
-      </w:r>
-      <w:r>
-        <w:t>.</w:t>
+        <w:t>: Giáo viên chọn chức năng ghi nhận sức khỏe trên hệ thống.</w:t>
       </w:r>
     </w:p>
     <w:p>
@@ -4208,16 +4199,7 @@
         <w:t>Bước 2</w:t>
       </w:r>
       <w:r>
-        <w:t xml:space="preserve">: </w:t>
-      </w:r>
-      <w:r>
-        <w:t xml:space="preserve">Hệ thống hiển thị danh sách trẻ trong lớp mà </w:t>
-      </w:r>
-      <w:r>
-        <w:t>g</w:t>
-      </w:r>
-      <w:r>
-        <w:t>iáo viên phụ trách.</w:t>
+        <w:t>: Hệ thống hiển thị danh sách trẻ trong lớp mà giáo viên phụ trách.</w:t>
       </w:r>
     </w:p>
     <w:p>
@@ -4232,16 +4214,7 @@
         <w:t>Bước 3</w:t>
       </w:r>
       <w:r>
-        <w:t xml:space="preserve">: </w:t>
-      </w:r>
-      <w:r>
-        <w:t>Giáo viên chọn trẻ</w:t>
-      </w:r>
-      <w:r>
-        <w:t xml:space="preserve"> </w:t>
-      </w:r>
-      <w:r>
-        <w:t>để ghi nhận sức khỏe.</w:t>
+        <w:t>: Giáo viên chọn trẻ để ghi nhận sức khỏe.</w:t>
       </w:r>
     </w:p>
     <w:p>
@@ -4256,10 +4229,7 @@
         <w:t>Bước 4</w:t>
       </w:r>
       <w:r>
-        <w:t xml:space="preserve">: </w:t>
-      </w:r>
-      <w:r>
-        <w:t>Hệ thống hiển thị giao diện nhập các chỉ số sức khỏe.</w:t>
+        <w:t>: Hệ thống hiển thị giao diện nhập các chỉ số sức khỏe.</w:t>
       </w:r>
     </w:p>
     <w:p>
@@ -4274,10 +4244,7 @@
         <w:t>Bước 5</w:t>
       </w:r>
       <w:r>
-        <w:t xml:space="preserve">: </w:t>
-      </w:r>
-      <w:r>
-        <w:t>Giáo viên nhập các chỉ số sức khỏe của trẻ.</w:t>
+        <w:t>: Giáo viên nhập các chỉ số sức khỏe của trẻ.</w:t>
       </w:r>
     </w:p>
     <w:p>
@@ -4292,10 +4259,7 @@
         <w:t>Bước 6</w:t>
       </w:r>
       <w:r>
-        <w:t xml:space="preserve">: </w:t>
-      </w:r>
-      <w:r>
-        <w:t>Giáo viên xác nhận lưu.</w:t>
+        <w:t>: Giáo viên xác nhận lưu.</w:t>
       </w:r>
     </w:p>
     <w:p>
@@ -4310,16 +4274,7 @@
         <w:t>Bước 7</w:t>
       </w:r>
       <w:r>
-        <w:t>:</w:t>
-      </w:r>
-      <w:r>
-        <w:t xml:space="preserve">Hệ thống kiểm tra dữ liệu và so sánh </w:t>
-      </w:r>
-      <w:r>
-        <w:t>n</w:t>
-      </w:r>
-      <w:r>
-        <w:t>hiệt độ với quy định.</w:t>
+        <w:t>:Hệ thống kiểm tra dữ liệu và so sánh nhiệt độ với quy định.</w:t>
       </w:r>
     </w:p>
     <w:p>
@@ -4334,22 +4289,7 @@
         <w:t>Bước 8</w:t>
       </w:r>
       <w:r>
-        <w:t xml:space="preserve">: </w:t>
-      </w:r>
-      <w:r>
-        <w:t xml:space="preserve">Hệ thống lưu </w:t>
-      </w:r>
-      <w:r>
-        <w:t xml:space="preserve">lại </w:t>
-      </w:r>
-      <w:r>
-        <w:t>thông tin sức khỏe</w:t>
-      </w:r>
-      <w:r>
-        <w:t xml:space="preserve"> </w:t>
-      </w:r>
-      <w:r>
-        <w:t>và hiển thị thông báo "Ghi nhận sức khỏe thành công.</w:t>
+        <w:t>: Hệ thống lưu lại thông tin sức khỏe và hiển thị thông báo "Ghi nhận sức khỏe thành công.</w:t>
       </w:r>
     </w:p>
     <w:p>
@@ -4374,46 +4314,7 @@
         <w:ind w:left="1440"/>
       </w:pPr>
       <w:r>
-        <w:t xml:space="preserve">Bước 5.1: </w:t>
-      </w:r>
-      <w:r>
-        <w:t xml:space="preserve">Giáo viên muốn </w:t>
-      </w:r>
-      <w:r>
-        <w:t>c</w:t>
-      </w:r>
-      <w:r>
-        <w:t>ập nhật sức khỏe</w:t>
-      </w:r>
-      <w:r>
-        <w:t xml:space="preserve">: </w:t>
-      </w:r>
-      <w:r>
-        <w:t>Nếu</w:t>
-      </w:r>
-      <w:r>
-        <w:t xml:space="preserve"> g</w:t>
-      </w:r>
-      <w:r>
-        <w:t>iáo viên muốn chỉnh sửa lại thông tin sức khỏe đã nhập</w:t>
-      </w:r>
-      <w:r>
-        <w:t xml:space="preserve"> thig g</w:t>
-      </w:r>
-      <w:r>
-        <w:t xml:space="preserve">iáo viên thực hiện </w:t>
-      </w:r>
-      <w:r>
-        <w:t>c</w:t>
-      </w:r>
-      <w:r>
-        <w:t xml:space="preserve">ập nhật sức khỏe và quay lại </w:t>
-      </w:r>
-      <w:r>
-        <w:t>b</w:t>
-      </w:r>
-      <w:r>
-        <w:t>ước 6.</w:t>
+        <w:t>Bước 5.1: Giáo viên muốn cập nhật sức khỏe: Nếu giáo viên muốn chỉnh sửa lại thông tin sức khỏe đã nhập thig giáo viên thực hiện cập nhật sức khỏe và quay lại bước 6.</w:t>
       </w:r>
     </w:p>
     <w:p>
@@ -4450,73 +4351,7 @@
         <w:rPr>
           <w:lang w:val="vi-VN"/>
         </w:rPr>
-        <w:t xml:space="preserve"> </w:t>
-      </w:r>
-      <w:r>
-        <w:rPr>
-          <w:lang w:val="vi-VN"/>
-        </w:rPr>
-        <w:t>Nếu</w:t>
-      </w:r>
-      <w:r>
-        <w:rPr>
-          <w:lang w:val="vi-VN"/>
-        </w:rPr>
-        <w:t xml:space="preserve"> trẻ có nhiệt độ sốt,</w:t>
-      </w:r>
-      <w:r>
-        <w:rPr>
-          <w:lang w:val="vi-VN"/>
-        </w:rPr>
-        <w:t xml:space="preserve"> hệ thống kích hoạt chức năng </w:t>
-      </w:r>
-      <w:r>
-        <w:rPr>
-          <w:lang w:val="vi-VN"/>
-        </w:rPr>
-        <w:t>c</w:t>
-      </w:r>
-      <w:r>
-        <w:rPr>
-          <w:lang w:val="vi-VN"/>
-        </w:rPr>
-        <w:t>ảnh báo sốt</w:t>
-      </w:r>
-      <w:r>
-        <w:rPr>
-          <w:lang w:val="vi-VN"/>
-        </w:rPr>
-        <w:t xml:space="preserve"> và g</w:t>
-      </w:r>
-      <w:r>
-        <w:rPr>
-          <w:lang w:val="vi-VN"/>
-        </w:rPr>
-        <w:t>ửi thông báo đ</w:t>
-      </w:r>
-      <w:r>
-        <w:rPr>
-          <w:lang w:val="vi-VN"/>
-        </w:rPr>
-        <w:t>ến p</w:t>
-      </w:r>
-      <w:r>
-        <w:rPr>
-          <w:lang w:val="vi-VN"/>
-        </w:rPr>
-        <w:t>hụ huynh</w:t>
-      </w:r>
-      <w:r>
-        <w:rPr>
-          <w:lang w:val="vi-VN"/>
-        </w:rPr>
-        <w:t>.</w:t>
-      </w:r>
-      <w:r>
-        <w:rPr>
-          <w:lang w:val="vi-VN"/>
-        </w:rPr>
-        <w:t xml:space="preserve"> </w:t>
+        <w:t xml:space="preserve"> Nếu trẻ có nhiệt độ sốt, hệ thống kích hoạt chức năng cảnh báo sốt và gửi thông báo đến phụ huynh. </w:t>
       </w:r>
     </w:p>
     <w:p/>
@@ -4561,10 +4396,7 @@
         <w:t xml:space="preserve">ase này cho phép </w:t>
       </w:r>
       <w:r>
-        <w:t>gi</w:t>
-      </w:r>
-      <w:r>
-        <w:t>áo viên</w:t>
+        <w:t>giáo viên</w:t>
       </w:r>
       <w:r>
         <w:t xml:space="preserve"> ghi nhận việc thu học phí và tiền ăn hàng tháng từ phụ huynh</w:t>
@@ -4627,16 +4459,7 @@
         <w:t>:</w:t>
       </w:r>
       <w:r>
-        <w:t xml:space="preserve"> </w:t>
-      </w:r>
-      <w:r>
-        <w:t xml:space="preserve">Giáo viên đã </w:t>
-      </w:r>
-      <w:r>
-        <w:t>đ</w:t>
-      </w:r>
-      <w:r>
-        <w:t>ăng nhập thành công</w:t>
+        <w:t xml:space="preserve"> Giáo viên đã đăng nhập thành công</w:t>
       </w:r>
       <w:r>
         <w:t xml:space="preserve"> vào hệ thống và được cấp quyền truy cập chức năng Thu học phí.</w:t>
@@ -4684,19 +4507,7 @@
         <w:ind w:left="1440"/>
       </w:pPr>
       <w:r>
-        <w:t>Bước 1</w:t>
-      </w:r>
-      <w:r>
-        <w:t xml:space="preserve">: </w:t>
-      </w:r>
-      <w:r>
-        <w:t xml:space="preserve">Giáo viên chọn chức năng </w:t>
-      </w:r>
-      <w:r>
-        <w:t>t</w:t>
-      </w:r>
-      <w:r>
-        <w:t>hu học phí.</w:t>
+        <w:t>Bước 1: Giáo viên chọn chức năng thu học phí.</w:t>
       </w:r>
     </w:p>
     <w:p>
@@ -4705,19 +4516,7 @@
         <w:ind w:left="1440"/>
       </w:pPr>
       <w:r>
-        <w:t>Bước 2</w:t>
-      </w:r>
-      <w:r>
-        <w:t xml:space="preserve">: </w:t>
-      </w:r>
-      <w:r>
-        <w:t xml:space="preserve">Hệ thống hiển thị giao diện quản lý thanh toán/danh sách học sinh trong lớp của </w:t>
-      </w:r>
-      <w:r>
-        <w:t>g</w:t>
-      </w:r>
-      <w:r>
-        <w:t>iáo viên.</w:t>
+        <w:t>Bước 2: Hệ thống hiển thị giao diện quản lý thanh toán/danh sách học sinh trong lớp của giáo viên.</w:t>
       </w:r>
     </w:p>
     <w:p>
@@ -4727,13 +4526,7 @@
       </w:pPr>
       <w:r>
         <w:lastRenderedPageBreak/>
-        <w:t>Bước 3</w:t>
-      </w:r>
-      <w:r>
-        <w:t xml:space="preserve">: </w:t>
-      </w:r>
-      <w:r>
-        <w:t>Giáo viên tìm kiếm và chọn học sinh cần thu phí.</w:t>
+        <w:t>Bước 3: Giáo viên tìm kiếm và chọn học sinh cần thu phí.</w:t>
       </w:r>
     </w:p>
     <w:p>
@@ -4742,19 +4535,7 @@
         <w:ind w:left="1440"/>
       </w:pPr>
       <w:r>
-        <w:t>Bước 4</w:t>
-      </w:r>
-      <w:r>
-        <w:t xml:space="preserve">: </w:t>
-      </w:r>
-      <w:r>
-        <w:t>Hệ thống hiển thị các khoản phí cần thanh to</w:t>
-      </w:r>
-      <w:r>
-        <w:t>án</w:t>
-      </w:r>
-      <w:r>
-        <w:t>.</w:t>
+        <w:t>Bước 4: Hệ thống hiển thị các khoản phí cần thanh toán.</w:t>
       </w:r>
     </w:p>
     <w:p>
@@ -4763,19 +4544,7 @@
         <w:ind w:left="1440"/>
       </w:pPr>
       <w:r>
-        <w:t>Bước 5</w:t>
-      </w:r>
-      <w:r>
-        <w:t xml:space="preserve">: </w:t>
-      </w:r>
-      <w:r>
-        <w:t xml:space="preserve">Giáo viên chọn chức năng </w:t>
-      </w:r>
-      <w:r>
-        <w:t>đ</w:t>
-      </w:r>
-      <w:r>
-        <w:t>óng tiền ăn nếu Phụ huynh có đăng ký hoặc cập nhật số ngày/tiền ăn.</w:t>
+        <w:t>Bước 5: Giáo viên chọn chức năng đóng tiền ăn nếu Phụ huynh có đăng ký hoặc cập nhật số ngày/tiền ăn.</w:t>
       </w:r>
     </w:p>
     <w:p>
@@ -4784,13 +4553,7 @@
         <w:ind w:left="1440"/>
       </w:pPr>
       <w:r>
-        <w:t>Bước 6</w:t>
-      </w:r>
-      <w:r>
-        <w:t xml:space="preserve">: </w:t>
-      </w:r>
-      <w:r>
-        <w:t>Hệ thống tính tổng số tiền cần thanh toán.</w:t>
+        <w:t>Bước 6: Hệ thống tính tổng số tiền cần thanh toán.</w:t>
       </w:r>
     </w:p>
     <w:p>
@@ -4799,16 +4562,7 @@
         <w:ind w:left="1440"/>
       </w:pPr>
       <w:r>
-        <w:t>Bước 7</w:t>
-      </w:r>
-      <w:r>
-        <w:t xml:space="preserve">: </w:t>
-      </w:r>
-      <w:r>
-        <w:t>Giáo viên xác nhận việc thanh toán đã hoàn tất</w:t>
-      </w:r>
-      <w:r>
-        <w:t xml:space="preserve">. </w:t>
+        <w:t xml:space="preserve">Bước 7: Giáo viên xác nhận việc thanh toán đã hoàn tất. </w:t>
       </w:r>
     </w:p>
     <w:p>
@@ -4817,19 +4571,7 @@
         <w:ind w:left="1440"/>
       </w:pPr>
       <w:r>
-        <w:t>Bước 8</w:t>
-      </w:r>
-      <w:r>
-        <w:t xml:space="preserve">: </w:t>
-      </w:r>
-      <w:r>
-        <w:t xml:space="preserve">Hệ thống kích hoạt chức năng </w:t>
-      </w:r>
-      <w:r>
-        <w:t>x</w:t>
-      </w:r>
-      <w:r>
-        <w:t>uất hóa đơn.</w:t>
+        <w:t>Bước 8: Hệ thống kích hoạt chức năng xuất hóa đơn.</w:t>
       </w:r>
     </w:p>
     <w:p>
@@ -4838,13 +4580,7 @@
         <w:ind w:left="1440"/>
       </w:pPr>
       <w:r>
-        <w:t>Bước 9</w:t>
-      </w:r>
-      <w:r>
-        <w:t xml:space="preserve">: </w:t>
-      </w:r>
-      <w:r>
-        <w:t>Hệ thống lưu dữ liệu thanh toán, cập nhật trạng thái học phí của trẻ và hiển thị thông báo "Thu học phí thành công."</w:t>
+        <w:t>Bước 9: Hệ thống lưu dữ liệu thanh toán, cập nhật trạng thái học phí của trẻ và hiển thị thông báo "Thu học phí thành công."</w:t>
       </w:r>
     </w:p>
     <w:p>
@@ -4871,42 +4607,17 @@
         <w:ind w:left="1440"/>
       </w:pPr>
       <w:r>
-        <w:t xml:space="preserve">Bước 7.1: </w:t>
-      </w:r>
-      <w:r>
-        <w:t xml:space="preserve">Thay vì nhận tiền </w:t>
-      </w:r>
-      <w:r>
-        <w:t>thanh toán bằng chuyển khoản</w:t>
-      </w:r>
-      <w:r>
-        <w:t xml:space="preserve">, </w:t>
+        <w:t xml:space="preserve">Bước 7.1: Thay vì nhận tiền thanh toán bằng chuyển khoản, </w:t>
       </w:r>
       <w:r>
         <w:rPr>
           <w:b/>
           <w:bCs/>
         </w:rPr>
-        <w:t>g</w:t>
-      </w:r>
-      <w:r>
-        <w:rPr>
-          <w:b/>
-          <w:bCs/>
-        </w:rPr>
-        <w:t>iáo viên</w:t>
-      </w:r>
-      <w:r>
-        <w:t xml:space="preserve"> ghi nhận thanh toán bằng </w:t>
-      </w:r>
-      <w:r>
-        <w:t>tiền mặt</w:t>
-      </w:r>
-      <w:r>
-        <w:t xml:space="preserve">. Sau khi </w:t>
-      </w:r>
-      <w:r>
-        <w:t xml:space="preserve">nhận tiền từ phụ huynh, thục hiện chụp biê lai vào gửi ảnh xác nhận trên hệ thống </w:t>
+        <w:t>giáo viên</w:t>
+      </w:r>
+      <w:r>
+        <w:t xml:space="preserve"> ghi nhận thanh toán bằng tiền mặt. Sau khi nhận tiền từ phụ huynh, thục hiện chụp biê lai vào gửi ảnh xác nhận trên hệ thống </w:t>
       </w:r>
     </w:p>
     <w:p>
@@ -4924,16 +4635,10 @@
         <w:t>:</w:t>
       </w:r>
       <w:r>
-        <w:t xml:space="preserve"> </w:t>
-      </w:r>
-      <w:r>
-        <w:t xml:space="preserve">Nếu có lỗi xảy ra trong quá trình tính toán hoặc lưu trữ dữ liệu thanh toán, hệ thống hiển thị thông báo lỗi chi tiết và yêu cầu </w:t>
-      </w:r>
-      <w:r>
-        <w:t>g</w:t>
-      </w:r>
-      <w:r>
-        <w:t>iáo viên kiểm</w:t>
+        <w:t xml:space="preserve"> Nếu có lỗi xảy ra trong quá trình tính toán hoặc lưu trữ dữ liệu thanh toán, hệ thống hiển thị thông báo lỗi chi tiết và yêu cầu </w:t>
+      </w:r>
+      <w:r>
+        <w:t>giáo viên kiểm</w:t>
       </w:r>
       <w:r>
         <w:t xml:space="preserve"> tra/thực hiện lại.</w:t>
@@ -5140,43 +4845,7 @@
         <w:t xml:space="preserve"> </w:t>
       </w:r>
       <w:r>
-        <w:t>Use</w:t>
-      </w:r>
-      <w:r>
-        <w:t>c</w:t>
-      </w:r>
-      <w:r>
-        <w:t xml:space="preserve">ase này cho phép </w:t>
-      </w:r>
-      <w:r>
-        <w:t>a</w:t>
-      </w:r>
-      <w:r>
-        <w:t xml:space="preserve">dmin quản trị và cập nhật các quy định chung của nhà trường như: </w:t>
-      </w:r>
-      <w:r>
-        <w:t>t</w:t>
-      </w:r>
-      <w:r>
-        <w:t xml:space="preserve">hay đổi học phí, </w:t>
-      </w:r>
-      <w:r>
-        <w:t>th</w:t>
-      </w:r>
-      <w:r>
-        <w:t>ay đổi tiền ăn</w:t>
-      </w:r>
-      <w:r>
-        <w:t xml:space="preserve"> theo từng </w:t>
-      </w:r>
-      <w:r>
-        <w:t>ngày</w:t>
-      </w:r>
-      <w:r>
-        <w:t xml:space="preserve"> và c</w:t>
-      </w:r>
-      <w:r>
-        <w:t>ập nhật số lượng tối đa 1 lớp.</w:t>
+        <w:t>Usecase này cho phép admin quản trị và cập nhật các quy định chung của nhà trường như: thay đổi học phí, thay đổi tiền ăn theo từng ngày và cập nhật số lượng tối đa 1 lớp.</w:t>
       </w:r>
     </w:p>
     <w:p>
@@ -5236,16 +4905,7 @@
         <w:t>:</w:t>
       </w:r>
       <w:r>
-        <w:t xml:space="preserve"> </w:t>
-      </w:r>
-      <w:r>
-        <w:t xml:space="preserve">Admin đã </w:t>
-      </w:r>
-      <w:r>
-        <w:t>đ</w:t>
-      </w:r>
-      <w:r>
-        <w:t>ăng nhập thành công vào hệ thống.</w:t>
+        <w:t xml:space="preserve"> Admin đã đăng nhập thành công vào hệ thống.</w:t>
       </w:r>
     </w:p>
     <w:p>
@@ -5624,25 +5284,7 @@
         <w:t>:</w:t>
       </w:r>
       <w:r>
-        <w:t xml:space="preserve"> </w:t>
-      </w:r>
-      <w:r>
-        <w:t xml:space="preserve">Hệ thống phát hiện giá trị nhập vào không hợp lệ </w:t>
-      </w:r>
-      <w:r>
-        <w:t xml:space="preserve">thì </w:t>
-      </w:r>
-      <w:r>
-        <w:t xml:space="preserve">hiển thị thông báo lỗi và yêu cầu </w:t>
-      </w:r>
-      <w:r>
-        <w:t>admin</w:t>
-      </w:r>
-      <w:r>
-        <w:t xml:space="preserve"> nhập lại giá tr</w:t>
-      </w:r>
-      <w:r>
-        <w:t>ị.</w:t>
+        <w:t xml:space="preserve"> Hệ thống phát hiện giá trị nhập vào không hợp lệ thì hiển thị thông báo lỗi và yêu cầu admin nhập lại giá trị.</w:t>
       </w:r>
     </w:p>
     <w:p>
@@ -6305,7 +5947,7 @@
 </file>
 
 <file path=word/endnotes.xml><?xml version="1.0" encoding="utf-8"?>
-<w:endnotes xmlns:wpc="http://schemas.microsoft.com/office/word/2010/wordprocessingCanvas" xmlns:cx="http://schemas.microsoft.com/office/drawing/2014/chartex" xmlns:cx1="http://schemas.microsoft.com/office/drawing/2015/9/8/chartex" xmlns:cx2="http://schemas.microsoft.com/office/drawing/2015/10/21/chartex" xmlns:cx3="http://schemas.microsoft.com/office/drawing/2016/5/9/chartex" xmlns:cx4="http://schemas.microsoft.com/office/drawing/2016/5/10/chartex" xmlns:cx5="http://schemas.microsoft.com/office/drawing/2016/5/11/chartex" xmlns:cx6="http://schemas.microsoft.com/office/drawing/2016/5/12/chartex" xmlns:cx7="http://schemas.microsoft.com/office/drawing/2016/5/13/chartex" xmlns:cx8="http://schemas.microsoft.com/office/drawing/2016/5/14/chartex" xmlns:mc="http://schemas.openxmlformats.org/markup-compatibility/2006" xmlns:aink="http://schemas.microsoft.com/office/drawing/2016/ink" xmlns:am3d="http://schemas.microsoft.com/office/drawing/2017/model3d" xmlns:o="urn:schemas-microsoft-com:office:office" xmlns:oel="http://schemas.microsoft.com/office/2019/extlst" xmlns:r="http://schemas.openxmlformats.org/officeDocument/2006/relationships" xmlns:m="http://schemas.openxmlformats.org/officeDocument/2006/math" xmlns:v="urn:schemas-microsoft-com:vml" xmlns:wp14="http://schemas.microsoft.com/office/word/2010/wordprocessingDrawing" xmlns:wp="http://schemas.openxmlformats.org/drawingml/2006/wordprocessingDrawing" xmlns:w10="urn:schemas-microsoft-com:office:word" xmlns:w="http://schemas.openxmlformats.org/wordprocessingml/2006/main" xmlns:w14="http://schemas.microsoft.com/office/word/2010/wordml" xmlns:w15="http://schemas.microsoft.com/office/word/2012/wordml" xmlns:w16cex="http://schemas.microsoft.com/office/word/2018/wordml/cex" xmlns:w16cid="http://schemas.microsoft.com/office/word/2016/wordml/cid" xmlns:w16="http://schemas.microsoft.com/office/word/2018/wordml" xmlns:w16du="http://schemas.microsoft.com/office/word/2023/wordml/word16du" xmlns:w16sdtdh="http://schemas.microsoft.com/office/word/2020/wordml/sdtdatahash" xmlns:w16sdtfl="http://schemas.microsoft.com/office/word/2024/wordml/sdtformatlock" xmlns:w16se="http://schemas.microsoft.com/office/word/2015/wordml/symex" xmlns:wpg="http://schemas.microsoft.com/office/word/2010/wordprocessingGroup" xmlns:wpi="http://schemas.microsoft.com/office/word/2010/wordprocessingInk" xmlns:wne="http://schemas.microsoft.com/office/word/2006/wordml" xmlns:wps="http://schemas.microsoft.com/office/word/2010/wordprocessingShape" mc:Ignorable="w14 w15 w16se w16cid w16 w16cex w16sdtdh w16sdtfl w16du wp14">
+<w:endnotes xmlns:wpc="http://schemas.microsoft.com/office/word/2010/wordprocessingCanvas" xmlns:cx="http://schemas.microsoft.com/office/drawing/2014/chartex" xmlns:cx1="http://schemas.microsoft.com/office/drawing/2015/9/8/chartex" xmlns:cx2="http://schemas.microsoft.com/office/drawing/2015/10/21/chartex" xmlns:cx3="http://schemas.microsoft.com/office/drawing/2016/5/9/chartex" xmlns:cx4="http://schemas.microsoft.com/office/drawing/2016/5/10/chartex" xmlns:cx5="http://schemas.microsoft.com/office/drawing/2016/5/11/chartex" xmlns:cx6="http://schemas.microsoft.com/office/drawing/2016/5/12/chartex" xmlns:cx7="http://schemas.microsoft.com/office/drawing/2016/5/13/chartex" xmlns:cx8="http://schemas.microsoft.com/office/drawing/2016/5/14/chartex" xmlns:mc="http://schemas.openxmlformats.org/markup-compatibility/2006" xmlns:aink="http://schemas.microsoft.com/office/drawing/2016/ink" xmlns:am3d="http://schemas.microsoft.com/office/drawing/2017/model3d" xmlns:o="urn:schemas-microsoft-com:office:office" xmlns:r="http://schemas.openxmlformats.org/officeDocument/2006/relationships" xmlns:m="http://schemas.openxmlformats.org/officeDocument/2006/math" xmlns:v="urn:schemas-microsoft-com:vml" xmlns:wp14="http://schemas.microsoft.com/office/word/2010/wordprocessingDrawing" xmlns:wp="http://schemas.openxmlformats.org/drawingml/2006/wordprocessingDrawing" xmlns:w10="urn:schemas-microsoft-com:office:word" xmlns:w="http://schemas.openxmlformats.org/wordprocessingml/2006/main" xmlns:w14="http://schemas.microsoft.com/office/word/2010/wordml" xmlns:w15="http://schemas.microsoft.com/office/word/2012/wordml" xmlns:w16cex="http://schemas.microsoft.com/office/word/2018/wordml/cex" xmlns:w16cid="http://schemas.microsoft.com/office/word/2016/wordml/cid" xmlns:w16="http://schemas.microsoft.com/office/word/2018/wordml" xmlns:w16sdtdh="http://schemas.microsoft.com/office/word/2020/wordml/sdtdatahash" xmlns:w16se="http://schemas.microsoft.com/office/word/2015/wordml/symex" xmlns:wpg="http://schemas.microsoft.com/office/word/2010/wordprocessingGroup" xmlns:wpi="http://schemas.microsoft.com/office/word/2010/wordprocessingInk" xmlns:wne="http://schemas.microsoft.com/office/word/2006/wordml" xmlns:wps="http://schemas.microsoft.com/office/word/2010/wordprocessingShape" mc:Ignorable="w14 w15 w16se w16cid w16 w16cex w16sdtdh wp14">
   <w:endnote w:type="separator" w:id="-1">
     <w:p>
       <w:pPr>
@@ -6330,7 +5972,7 @@
 </file>
 
 <file path=word/footer1.xml><?xml version="1.0" encoding="utf-8"?>
-<w:ftr xmlns:wpc="http://schemas.microsoft.com/office/word/2010/wordprocessingCanvas" xmlns:cx="http://schemas.microsoft.com/office/drawing/2014/chartex" xmlns:cx1="http://schemas.microsoft.com/office/drawing/2015/9/8/chartex" xmlns:cx2="http://schemas.microsoft.com/office/drawing/2015/10/21/chartex" xmlns:cx3="http://schemas.microsoft.com/office/drawing/2016/5/9/chartex" xmlns:cx4="http://schemas.microsoft.com/office/drawing/2016/5/10/chartex" xmlns:cx5="http://schemas.microsoft.com/office/drawing/2016/5/11/chartex" xmlns:cx6="http://schemas.microsoft.com/office/drawing/2016/5/12/chartex" xmlns:cx7="http://schemas.microsoft.com/office/drawing/2016/5/13/chartex" xmlns:cx8="http://schemas.microsoft.com/office/drawing/2016/5/14/chartex" xmlns:mc="http://schemas.openxmlformats.org/markup-compatibility/2006" xmlns:aink="http://schemas.microsoft.com/office/drawing/2016/ink" xmlns:am3d="http://schemas.microsoft.com/office/drawing/2017/model3d" xmlns:o="urn:schemas-microsoft-com:office:office" xmlns:oel="http://schemas.microsoft.com/office/2019/extlst" xmlns:r="http://schemas.openxmlformats.org/officeDocument/2006/relationships" xmlns:m="http://schemas.openxmlformats.org/officeDocument/2006/math" xmlns:v="urn:schemas-microsoft-com:vml" xmlns:wp14="http://schemas.microsoft.com/office/word/2010/wordprocessingDrawing" xmlns:wp="http://schemas.openxmlformats.org/drawingml/2006/wordprocessingDrawing" xmlns:w10="urn:schemas-microsoft-com:office:word" xmlns:w="http://schemas.openxmlformats.org/wordprocessingml/2006/main" xmlns:w14="http://schemas.microsoft.com/office/word/2010/wordml" xmlns:w15="http://schemas.microsoft.com/office/word/2012/wordml" xmlns:w16cex="http://schemas.microsoft.com/office/word/2018/wordml/cex" xmlns:w16cid="http://schemas.microsoft.com/office/word/2016/wordml/cid" xmlns:w16="http://schemas.microsoft.com/office/word/2018/wordml" xmlns:w16du="http://schemas.microsoft.com/office/word/2023/wordml/word16du" xmlns:w16sdtdh="http://schemas.microsoft.com/office/word/2020/wordml/sdtdatahash" xmlns:w16sdtfl="http://schemas.microsoft.com/office/word/2024/wordml/sdtformatlock" xmlns:w16se="http://schemas.microsoft.com/office/word/2015/wordml/symex" xmlns:wpg="http://schemas.microsoft.com/office/word/2010/wordprocessingGroup" xmlns:wpi="http://schemas.microsoft.com/office/word/2010/wordprocessingInk" xmlns:wne="http://schemas.microsoft.com/office/word/2006/wordml" xmlns:wps="http://schemas.microsoft.com/office/word/2010/wordprocessingShape" mc:Ignorable="w14 w15 w16se w16cid w16 w16cex w16sdtdh w16sdtfl w16du wp14">
+<w:ftr xmlns:wpc="http://schemas.microsoft.com/office/word/2010/wordprocessingCanvas" xmlns:cx="http://schemas.microsoft.com/office/drawing/2014/chartex" xmlns:cx1="http://schemas.microsoft.com/office/drawing/2015/9/8/chartex" xmlns:cx2="http://schemas.microsoft.com/office/drawing/2015/10/21/chartex" xmlns:cx3="http://schemas.microsoft.com/office/drawing/2016/5/9/chartex" xmlns:cx4="http://schemas.microsoft.com/office/drawing/2016/5/10/chartex" xmlns:cx5="http://schemas.microsoft.com/office/drawing/2016/5/11/chartex" xmlns:cx6="http://schemas.microsoft.com/office/drawing/2016/5/12/chartex" xmlns:cx7="http://schemas.microsoft.com/office/drawing/2016/5/13/chartex" xmlns:cx8="http://schemas.microsoft.com/office/drawing/2016/5/14/chartex" xmlns:mc="http://schemas.openxmlformats.org/markup-compatibility/2006" xmlns:aink="http://schemas.microsoft.com/office/drawing/2016/ink" xmlns:am3d="http://schemas.microsoft.com/office/drawing/2017/model3d" xmlns:o="urn:schemas-microsoft-com:office:office" xmlns:r="http://schemas.openxmlformats.org/officeDocument/2006/relationships" xmlns:m="http://schemas.openxmlformats.org/officeDocument/2006/math" xmlns:v="urn:schemas-microsoft-com:vml" xmlns:wp14="http://schemas.microsoft.com/office/word/2010/wordprocessingDrawing" xmlns:wp="http://schemas.openxmlformats.org/drawingml/2006/wordprocessingDrawing" xmlns:w10="urn:schemas-microsoft-com:office:word" xmlns:w="http://schemas.openxmlformats.org/wordprocessingml/2006/main" xmlns:w14="http://schemas.microsoft.com/office/word/2010/wordml" xmlns:w15="http://schemas.microsoft.com/office/word/2012/wordml" xmlns:w16cex="http://schemas.microsoft.com/office/word/2018/wordml/cex" xmlns:w16cid="http://schemas.microsoft.com/office/word/2016/wordml/cid" xmlns:w16="http://schemas.microsoft.com/office/word/2018/wordml" xmlns:w16sdtdh="http://schemas.microsoft.com/office/word/2020/wordml/sdtdatahash" xmlns:w16se="http://schemas.microsoft.com/office/word/2015/wordml/symex" xmlns:wpg="http://schemas.microsoft.com/office/word/2010/wordprocessingGroup" xmlns:wpi="http://schemas.microsoft.com/office/word/2010/wordprocessingInk" xmlns:wne="http://schemas.microsoft.com/office/word/2006/wordml" xmlns:wps="http://schemas.microsoft.com/office/word/2010/wordprocessingShape" mc:Ignorable="w14 w15 w16se w16cid w16 w16cex w16sdtdh wp14">
   <w:sdt>
     <w:sdtPr>
       <w:id w:val="-307324234"/>
@@ -6383,7 +6025,7 @@
 </file>
 
 <file path=word/footer2.xml><?xml version="1.0" encoding="utf-8"?>
-<w:ftr xmlns:wpc="http://schemas.microsoft.com/office/word/2010/wordprocessingCanvas" xmlns:cx="http://schemas.microsoft.com/office/drawing/2014/chartex" xmlns:cx1="http://schemas.microsoft.com/office/drawing/2015/9/8/chartex" xmlns:cx2="http://schemas.microsoft.com/office/drawing/2015/10/21/chartex" xmlns:cx3="http://schemas.microsoft.com/office/drawing/2016/5/9/chartex" xmlns:cx4="http://schemas.microsoft.com/office/drawing/2016/5/10/chartex" xmlns:cx5="http://schemas.microsoft.com/office/drawing/2016/5/11/chartex" xmlns:cx6="http://schemas.microsoft.com/office/drawing/2016/5/12/chartex" xmlns:cx7="http://schemas.microsoft.com/office/drawing/2016/5/13/chartex" xmlns:cx8="http://schemas.microsoft.com/office/drawing/2016/5/14/chartex" xmlns:mc="http://schemas.openxmlformats.org/markup-compatibility/2006" xmlns:aink="http://schemas.microsoft.com/office/drawing/2016/ink" xmlns:am3d="http://schemas.microsoft.com/office/drawing/2017/model3d" xmlns:o="urn:schemas-microsoft-com:office:office" xmlns:oel="http://schemas.microsoft.com/office/2019/extlst" xmlns:r="http://schemas.openxmlformats.org/officeDocument/2006/relationships" xmlns:m="http://schemas.openxmlformats.org/officeDocument/2006/math" xmlns:v="urn:schemas-microsoft-com:vml" xmlns:wp14="http://schemas.microsoft.com/office/word/2010/wordprocessingDrawing" xmlns:wp="http://schemas.openxmlformats.org/drawingml/2006/wordprocessingDrawing" xmlns:w10="urn:schemas-microsoft-com:office:word" xmlns:w="http://schemas.openxmlformats.org/wordprocessingml/2006/main" xmlns:w14="http://schemas.microsoft.com/office/word/2010/wordml" xmlns:w15="http://schemas.microsoft.com/office/word/2012/wordml" xmlns:w16cex="http://schemas.microsoft.com/office/word/2018/wordml/cex" xmlns:w16cid="http://schemas.microsoft.com/office/word/2016/wordml/cid" xmlns:w16="http://schemas.microsoft.com/office/word/2018/wordml" xmlns:w16du="http://schemas.microsoft.com/office/word/2023/wordml/word16du" xmlns:w16sdtdh="http://schemas.microsoft.com/office/word/2020/wordml/sdtdatahash" xmlns:w16sdtfl="http://schemas.microsoft.com/office/word/2024/wordml/sdtformatlock" xmlns:w16se="http://schemas.microsoft.com/office/word/2015/wordml/symex" xmlns:wpg="http://schemas.microsoft.com/office/word/2010/wordprocessingGroup" xmlns:wpi="http://schemas.microsoft.com/office/word/2010/wordprocessingInk" xmlns:wne="http://schemas.microsoft.com/office/word/2006/wordml" xmlns:wps="http://schemas.microsoft.com/office/word/2010/wordprocessingShape" mc:Ignorable="w14 w15 w16se w16cid w16 w16cex w16sdtdh w16sdtfl w16du wp14">
+<w:ftr xmlns:wpc="http://schemas.microsoft.com/office/word/2010/wordprocessingCanvas" xmlns:cx="http://schemas.microsoft.com/office/drawing/2014/chartex" xmlns:cx1="http://schemas.microsoft.com/office/drawing/2015/9/8/chartex" xmlns:cx2="http://schemas.microsoft.com/office/drawing/2015/10/21/chartex" xmlns:cx3="http://schemas.microsoft.com/office/drawing/2016/5/9/chartex" xmlns:cx4="http://schemas.microsoft.com/office/drawing/2016/5/10/chartex" xmlns:cx5="http://schemas.microsoft.com/office/drawing/2016/5/11/chartex" xmlns:cx6="http://schemas.microsoft.com/office/drawing/2016/5/12/chartex" xmlns:cx7="http://schemas.microsoft.com/office/drawing/2016/5/13/chartex" xmlns:cx8="http://schemas.microsoft.com/office/drawing/2016/5/14/chartex" xmlns:mc="http://schemas.openxmlformats.org/markup-compatibility/2006" xmlns:aink="http://schemas.microsoft.com/office/drawing/2016/ink" xmlns:am3d="http://schemas.microsoft.com/office/drawing/2017/model3d" xmlns:o="urn:schemas-microsoft-com:office:office" xmlns:r="http://schemas.openxmlformats.org/officeDocument/2006/relationships" xmlns:m="http://schemas.openxmlformats.org/officeDocument/2006/math" xmlns:v="urn:schemas-microsoft-com:vml" xmlns:wp14="http://schemas.microsoft.com/office/word/2010/wordprocessingDrawing" xmlns:wp="http://schemas.openxmlformats.org/drawingml/2006/wordprocessingDrawing" xmlns:w10="urn:schemas-microsoft-com:office:word" xmlns:w="http://schemas.openxmlformats.org/wordprocessingml/2006/main" xmlns:w14="http://schemas.microsoft.com/office/word/2010/wordml" xmlns:w15="http://schemas.microsoft.com/office/word/2012/wordml" xmlns:w16cex="http://schemas.microsoft.com/office/word/2018/wordml/cex" xmlns:w16cid="http://schemas.microsoft.com/office/word/2016/wordml/cid" xmlns:w16="http://schemas.microsoft.com/office/word/2018/wordml" xmlns:w16sdtdh="http://schemas.microsoft.com/office/word/2020/wordml/sdtdatahash" xmlns:w16se="http://schemas.microsoft.com/office/word/2015/wordml/symex" xmlns:wpg="http://schemas.microsoft.com/office/word/2010/wordprocessingGroup" xmlns:wpi="http://schemas.microsoft.com/office/word/2010/wordprocessingInk" xmlns:wne="http://schemas.microsoft.com/office/word/2006/wordml" xmlns:wps="http://schemas.microsoft.com/office/word/2010/wordprocessingShape" mc:Ignorable="w14 w15 w16se w16cid w16 w16cex w16sdtdh wp14">
   <w:sdt>
     <w:sdtPr>
       <w:id w:val="-1586215214"/>
@@ -6439,7 +6081,7 @@
 </file>
 
 <file path=word/footnotes.xml><?xml version="1.0" encoding="utf-8"?>
-<w:footnotes xmlns:wpc="http://schemas.microsoft.com/office/word/2010/wordprocessingCanvas" xmlns:cx="http://schemas.microsoft.com/office/drawing/2014/chartex" xmlns:cx1="http://schemas.microsoft.com/office/drawing/2015/9/8/chartex" xmlns:cx2="http://schemas.microsoft.com/office/drawing/2015/10/21/chartex" xmlns:cx3="http://schemas.microsoft.com/office/drawing/2016/5/9/chartex" xmlns:cx4="http://schemas.microsoft.com/office/drawing/2016/5/10/chartex" xmlns:cx5="http://schemas.microsoft.com/office/drawing/2016/5/11/chartex" xmlns:cx6="http://schemas.microsoft.com/office/drawing/2016/5/12/chartex" xmlns:cx7="http://schemas.microsoft.com/office/drawing/2016/5/13/chartex" xmlns:cx8="http://schemas.microsoft.com/office/drawing/2016/5/14/chartex" xmlns:mc="http://schemas.openxmlformats.org/markup-compatibility/2006" xmlns:aink="http://schemas.microsoft.com/office/drawing/2016/ink" xmlns:am3d="http://schemas.microsoft.com/office/drawing/2017/model3d" xmlns:o="urn:schemas-microsoft-com:office:office" xmlns:oel="http://schemas.microsoft.com/office/2019/extlst" xmlns:r="http://schemas.openxmlformats.org/officeDocument/2006/relationships" xmlns:m="http://schemas.openxmlformats.org/officeDocument/2006/math" xmlns:v="urn:schemas-microsoft-com:vml" xmlns:wp14="http://schemas.microsoft.com/office/word/2010/wordprocessingDrawing" xmlns:wp="http://schemas.openxmlformats.org/drawingml/2006/wordprocessingDrawing" xmlns:w10="urn:schemas-microsoft-com:office:word" xmlns:w="http://schemas.openxmlformats.org/wordprocessingml/2006/main" xmlns:w14="http://schemas.microsoft.com/office/word/2010/wordml" xmlns:w15="http://schemas.microsoft.com/office/word/2012/wordml" xmlns:w16cex="http://schemas.microsoft.com/office/word/2018/wordml/cex" xmlns:w16cid="http://schemas.microsoft.com/office/word/2016/wordml/cid" xmlns:w16="http://schemas.microsoft.com/office/word/2018/wordml" xmlns:w16du="http://schemas.microsoft.com/office/word/2023/wordml/word16du" xmlns:w16sdtdh="http://schemas.microsoft.com/office/word/2020/wordml/sdtdatahash" xmlns:w16sdtfl="http://schemas.microsoft.com/office/word/2024/wordml/sdtformatlock" xmlns:w16se="http://schemas.microsoft.com/office/word/2015/wordml/symex" xmlns:wpg="http://schemas.microsoft.com/office/word/2010/wordprocessingGroup" xmlns:wpi="http://schemas.microsoft.com/office/word/2010/wordprocessingInk" xmlns:wne="http://schemas.microsoft.com/office/word/2006/wordml" xmlns:wps="http://schemas.microsoft.com/office/word/2010/wordprocessingShape" mc:Ignorable="w14 w15 w16se w16cid w16 w16cex w16sdtdh w16sdtfl w16du wp14">
+<w:footnotes xmlns:wpc="http://schemas.microsoft.com/office/word/2010/wordprocessingCanvas" xmlns:cx="http://schemas.microsoft.com/office/drawing/2014/chartex" xmlns:cx1="http://schemas.microsoft.com/office/drawing/2015/9/8/chartex" xmlns:cx2="http://schemas.microsoft.com/office/drawing/2015/10/21/chartex" xmlns:cx3="http://schemas.microsoft.com/office/drawing/2016/5/9/chartex" xmlns:cx4="http://schemas.microsoft.com/office/drawing/2016/5/10/chartex" xmlns:cx5="http://schemas.microsoft.com/office/drawing/2016/5/11/chartex" xmlns:cx6="http://schemas.microsoft.com/office/drawing/2016/5/12/chartex" xmlns:cx7="http://schemas.microsoft.com/office/drawing/2016/5/13/chartex" xmlns:cx8="http://schemas.microsoft.com/office/drawing/2016/5/14/chartex" xmlns:mc="http://schemas.openxmlformats.org/markup-compatibility/2006" xmlns:aink="http://schemas.microsoft.com/office/drawing/2016/ink" xmlns:am3d="http://schemas.microsoft.com/office/drawing/2017/model3d" xmlns:o="urn:schemas-microsoft-com:office:office" xmlns:r="http://schemas.openxmlformats.org/officeDocument/2006/relationships" xmlns:m="http://schemas.openxmlformats.org/officeDocument/2006/math" xmlns:v="urn:schemas-microsoft-com:vml" xmlns:wp14="http://schemas.microsoft.com/office/word/2010/wordprocessingDrawing" xmlns:wp="http://schemas.openxmlformats.org/drawingml/2006/wordprocessingDrawing" xmlns:w10="urn:schemas-microsoft-com:office:word" xmlns:w="http://schemas.openxmlformats.org/wordprocessingml/2006/main" xmlns:w14="http://schemas.microsoft.com/office/word/2010/wordml" xmlns:w15="http://schemas.microsoft.com/office/word/2012/wordml" xmlns:w16cex="http://schemas.microsoft.com/office/word/2018/wordml/cex" xmlns:w16cid="http://schemas.microsoft.com/office/word/2016/wordml/cid" xmlns:w16="http://schemas.microsoft.com/office/word/2018/wordml" xmlns:w16sdtdh="http://schemas.microsoft.com/office/word/2020/wordml/sdtdatahash" xmlns:w16se="http://schemas.microsoft.com/office/word/2015/wordml/symex" xmlns:wpg="http://schemas.microsoft.com/office/word/2010/wordprocessingGroup" xmlns:wpi="http://schemas.microsoft.com/office/word/2010/wordprocessingInk" xmlns:wne="http://schemas.microsoft.com/office/word/2006/wordml" xmlns:wps="http://schemas.microsoft.com/office/word/2010/wordprocessingShape" mc:Ignorable="w14 w15 w16se w16cid w16 w16cex w16sdtdh wp14">
   <w:footnote w:type="separator" w:id="-1">
     <w:p>
       <w:pPr>
@@ -6464,7 +6106,7 @@
 </file>
 
 <file path=word/numbering.xml><?xml version="1.0" encoding="utf-8"?>
-<w:numbering xmlns:wpc="http://schemas.microsoft.com/office/word/2010/wordprocessingCanvas" xmlns:cx="http://schemas.microsoft.com/office/drawing/2014/chartex" xmlns:cx1="http://schemas.microsoft.com/office/drawing/2015/9/8/chartex" xmlns:cx2="http://schemas.microsoft.com/office/drawing/2015/10/21/chartex" xmlns:cx3="http://schemas.microsoft.com/office/drawing/2016/5/9/chartex" xmlns:cx4="http://schemas.microsoft.com/office/drawing/2016/5/10/chartex" xmlns:cx5="http://schemas.microsoft.com/office/drawing/2016/5/11/chartex" xmlns:cx6="http://schemas.microsoft.com/office/drawing/2016/5/12/chartex" xmlns:cx7="http://schemas.microsoft.com/office/drawing/2016/5/13/chartex" xmlns:cx8="http://schemas.microsoft.com/office/drawing/2016/5/14/chartex" xmlns:mc="http://schemas.openxmlformats.org/markup-compatibility/2006" xmlns:aink="http://schemas.microsoft.com/office/drawing/2016/ink" xmlns:am3d="http://schemas.microsoft.com/office/drawing/2017/model3d" xmlns:o="urn:schemas-microsoft-com:office:office" xmlns:oel="http://schemas.microsoft.com/office/2019/extlst" xmlns:r="http://schemas.openxmlformats.org/officeDocument/2006/relationships" xmlns:m="http://schemas.openxmlformats.org/officeDocument/2006/math" xmlns:v="urn:schemas-microsoft-com:vml" xmlns:wp14="http://schemas.microsoft.com/office/word/2010/wordprocessingDrawing" xmlns:wp="http://schemas.openxmlformats.org/drawingml/2006/wordprocessingDrawing" xmlns:w10="urn:schemas-microsoft-com:office:word" xmlns:w="http://schemas.openxmlformats.org/wordprocessingml/2006/main" xmlns:w14="http://schemas.microsoft.com/office/word/2010/wordml" xmlns:w15="http://schemas.microsoft.com/office/word/2012/wordml" xmlns:w16cex="http://schemas.microsoft.com/office/word/2018/wordml/cex" xmlns:w16cid="http://schemas.microsoft.com/office/word/2016/wordml/cid" xmlns:w16="http://schemas.microsoft.com/office/word/2018/wordml" xmlns:w16du="http://schemas.microsoft.com/office/word/2023/wordml/word16du" xmlns:w16sdtdh="http://schemas.microsoft.com/office/word/2020/wordml/sdtdatahash" xmlns:w16sdtfl="http://schemas.microsoft.com/office/word/2024/wordml/sdtformatlock" xmlns:w16se="http://schemas.microsoft.com/office/word/2015/wordml/symex" xmlns:wpg="http://schemas.microsoft.com/office/word/2010/wordprocessingGroup" xmlns:wpi="http://schemas.microsoft.com/office/word/2010/wordprocessingInk" xmlns:wne="http://schemas.microsoft.com/office/word/2006/wordml" xmlns:wps="http://schemas.microsoft.com/office/word/2010/wordprocessingShape" mc:Ignorable="w14 w15 w16se w16cid w16 w16cex w16sdtdh w16sdtfl w16du wp14">
+<w:numbering xmlns:wpc="http://schemas.microsoft.com/office/word/2010/wordprocessingCanvas" xmlns:cx="http://schemas.microsoft.com/office/drawing/2014/chartex" xmlns:cx1="http://schemas.microsoft.com/office/drawing/2015/9/8/chartex" xmlns:cx2="http://schemas.microsoft.com/office/drawing/2015/10/21/chartex" xmlns:cx3="http://schemas.microsoft.com/office/drawing/2016/5/9/chartex" xmlns:cx4="http://schemas.microsoft.com/office/drawing/2016/5/10/chartex" xmlns:cx5="http://schemas.microsoft.com/office/drawing/2016/5/11/chartex" xmlns:cx6="http://schemas.microsoft.com/office/drawing/2016/5/12/chartex" xmlns:cx7="http://schemas.microsoft.com/office/drawing/2016/5/13/chartex" xmlns:cx8="http://schemas.microsoft.com/office/drawing/2016/5/14/chartex" xmlns:mc="http://schemas.openxmlformats.org/markup-compatibility/2006" xmlns:aink="http://schemas.microsoft.com/office/drawing/2016/ink" xmlns:am3d="http://schemas.microsoft.com/office/drawing/2017/model3d" xmlns:o="urn:schemas-microsoft-com:office:office" xmlns:r="http://schemas.openxmlformats.org/officeDocument/2006/relationships" xmlns:m="http://schemas.openxmlformats.org/officeDocument/2006/math" xmlns:v="urn:schemas-microsoft-com:vml" xmlns:wp14="http://schemas.microsoft.com/office/word/2010/wordprocessingDrawing" xmlns:wp="http://schemas.openxmlformats.org/drawingml/2006/wordprocessingDrawing" xmlns:w10="urn:schemas-microsoft-com:office:word" xmlns:w="http://schemas.openxmlformats.org/wordprocessingml/2006/main" xmlns:w14="http://schemas.microsoft.com/office/word/2010/wordml" xmlns:w15="http://schemas.microsoft.com/office/word/2012/wordml" xmlns:w16cex="http://schemas.microsoft.com/office/word/2018/wordml/cex" xmlns:w16cid="http://schemas.microsoft.com/office/word/2016/wordml/cid" xmlns:w16="http://schemas.microsoft.com/office/word/2018/wordml" xmlns:w16sdtdh="http://schemas.microsoft.com/office/word/2020/wordml/sdtdatahash" xmlns:w16se="http://schemas.microsoft.com/office/word/2015/wordml/symex" xmlns:wpg="http://schemas.microsoft.com/office/word/2010/wordprocessingGroup" xmlns:wpi="http://schemas.microsoft.com/office/word/2010/wordprocessingInk" xmlns:wne="http://schemas.microsoft.com/office/word/2006/wordml" xmlns:wps="http://schemas.microsoft.com/office/word/2010/wordprocessingShape" mc:Ignorable="w14 w15 w16se w16cid w16 w16cex w16sdtdh wp14">
   <w:abstractNum w:abstractNumId="0" w15:restartNumberingAfterBreak="0">
     <w:nsid w:val="069E05D5"/>
     <w:multiLevelType w:val="hybridMultilevel"/>
@@ -12620,149 +12262,149 @@
       </w:rPr>
     </w:lvl>
   </w:abstractNum>
-  <w:num w:numId="1" w16cid:durableId="368186669">
+  <w:num w:numId="1">
     <w:abstractNumId w:val="36"/>
   </w:num>
-  <w:num w:numId="2" w16cid:durableId="642468817">
+  <w:num w:numId="2">
     <w:abstractNumId w:val="21"/>
   </w:num>
-  <w:num w:numId="3" w16cid:durableId="1002511421">
+  <w:num w:numId="3">
     <w:abstractNumId w:val="31"/>
   </w:num>
-  <w:num w:numId="4" w16cid:durableId="1673877963">
+  <w:num w:numId="4">
     <w:abstractNumId w:val="5"/>
   </w:num>
-  <w:num w:numId="5" w16cid:durableId="777136359">
+  <w:num w:numId="5">
     <w:abstractNumId w:val="25"/>
   </w:num>
-  <w:num w:numId="6" w16cid:durableId="257446084">
+  <w:num w:numId="6">
     <w:abstractNumId w:val="1"/>
   </w:num>
-  <w:num w:numId="7" w16cid:durableId="248463771">
+  <w:num w:numId="7">
     <w:abstractNumId w:val="18"/>
   </w:num>
-  <w:num w:numId="8" w16cid:durableId="1846358756">
+  <w:num w:numId="8">
     <w:abstractNumId w:val="30"/>
   </w:num>
-  <w:num w:numId="9" w16cid:durableId="1451976604">
+  <w:num w:numId="9">
     <w:abstractNumId w:val="41"/>
   </w:num>
-  <w:num w:numId="10" w16cid:durableId="1572350988">
+  <w:num w:numId="10">
     <w:abstractNumId w:val="2"/>
   </w:num>
-  <w:num w:numId="11" w16cid:durableId="1917323665">
+  <w:num w:numId="11">
     <w:abstractNumId w:val="44"/>
   </w:num>
-  <w:num w:numId="12" w16cid:durableId="2083140686">
+  <w:num w:numId="12">
     <w:abstractNumId w:val="35"/>
   </w:num>
-  <w:num w:numId="13" w16cid:durableId="1708720131">
+  <w:num w:numId="13">
     <w:abstractNumId w:val="27"/>
   </w:num>
-  <w:num w:numId="14" w16cid:durableId="397024204">
+  <w:num w:numId="14">
     <w:abstractNumId w:val="23"/>
   </w:num>
-  <w:num w:numId="15" w16cid:durableId="789323582">
+  <w:num w:numId="15">
     <w:abstractNumId w:val="26"/>
   </w:num>
-  <w:num w:numId="16" w16cid:durableId="255941471">
+  <w:num w:numId="16">
     <w:abstractNumId w:val="0"/>
   </w:num>
-  <w:num w:numId="17" w16cid:durableId="31660214">
+  <w:num w:numId="17">
     <w:abstractNumId w:val="20"/>
   </w:num>
-  <w:num w:numId="18" w16cid:durableId="1779983246">
+  <w:num w:numId="18">
     <w:abstractNumId w:val="37"/>
   </w:num>
-  <w:num w:numId="19" w16cid:durableId="108594381">
+  <w:num w:numId="19">
     <w:abstractNumId w:val="42"/>
   </w:num>
-  <w:num w:numId="20" w16cid:durableId="1092821363">
+  <w:num w:numId="20">
     <w:abstractNumId w:val="6"/>
   </w:num>
-  <w:num w:numId="21" w16cid:durableId="1984963816">
+  <w:num w:numId="21">
     <w:abstractNumId w:val="24"/>
   </w:num>
-  <w:num w:numId="22" w16cid:durableId="957951179">
+  <w:num w:numId="22">
     <w:abstractNumId w:val="8"/>
   </w:num>
-  <w:num w:numId="23" w16cid:durableId="261652311">
+  <w:num w:numId="23">
     <w:abstractNumId w:val="15"/>
   </w:num>
-  <w:num w:numId="24" w16cid:durableId="374545471">
+  <w:num w:numId="24">
     <w:abstractNumId w:val="10"/>
   </w:num>
-  <w:num w:numId="25" w16cid:durableId="346560985">
+  <w:num w:numId="25">
     <w:abstractNumId w:val="3"/>
   </w:num>
-  <w:num w:numId="26" w16cid:durableId="2115592391">
+  <w:num w:numId="26">
     <w:abstractNumId w:val="7"/>
   </w:num>
-  <w:num w:numId="27" w16cid:durableId="906570389">
+  <w:num w:numId="27">
     <w:abstractNumId w:val="9"/>
   </w:num>
-  <w:num w:numId="28" w16cid:durableId="88501231">
+  <w:num w:numId="28">
     <w:abstractNumId w:val="19"/>
   </w:num>
-  <w:num w:numId="29" w16cid:durableId="410930848">
+  <w:num w:numId="29">
     <w:abstractNumId w:val="4"/>
   </w:num>
-  <w:num w:numId="30" w16cid:durableId="1710498077">
+  <w:num w:numId="30">
     <w:abstractNumId w:val="16"/>
   </w:num>
-  <w:num w:numId="31" w16cid:durableId="1761095040">
+  <w:num w:numId="31">
     <w:abstractNumId w:val="11"/>
   </w:num>
-  <w:num w:numId="32" w16cid:durableId="1402757359">
+  <w:num w:numId="32">
     <w:abstractNumId w:val="14"/>
   </w:num>
-  <w:num w:numId="33" w16cid:durableId="489521053">
+  <w:num w:numId="33">
     <w:abstractNumId w:val="17"/>
   </w:num>
-  <w:num w:numId="34" w16cid:durableId="1598363068">
+  <w:num w:numId="34">
     <w:abstractNumId w:val="12"/>
   </w:num>
-  <w:num w:numId="35" w16cid:durableId="588317397">
+  <w:num w:numId="35">
     <w:abstractNumId w:val="29"/>
   </w:num>
-  <w:num w:numId="36" w16cid:durableId="1455708912">
+  <w:num w:numId="36">
     <w:abstractNumId w:val="45"/>
   </w:num>
-  <w:num w:numId="37" w16cid:durableId="240407361">
+  <w:num w:numId="37">
     <w:abstractNumId w:val="13"/>
   </w:num>
-  <w:num w:numId="38" w16cid:durableId="987972862">
+  <w:num w:numId="38">
     <w:abstractNumId w:val="34"/>
   </w:num>
-  <w:num w:numId="39" w16cid:durableId="644894291">
+  <w:num w:numId="39">
     <w:abstractNumId w:val="32"/>
   </w:num>
-  <w:num w:numId="40" w16cid:durableId="744381887">
+  <w:num w:numId="40">
     <w:abstractNumId w:val="28"/>
   </w:num>
-  <w:num w:numId="41" w16cid:durableId="294871155">
+  <w:num w:numId="41">
     <w:abstractNumId w:val="22"/>
   </w:num>
-  <w:num w:numId="42" w16cid:durableId="1162426750">
+  <w:num w:numId="42">
     <w:abstractNumId w:val="39"/>
   </w:num>
-  <w:num w:numId="43" w16cid:durableId="254678131">
+  <w:num w:numId="43">
     <w:abstractNumId w:val="43"/>
   </w:num>
-  <w:num w:numId="44" w16cid:durableId="595751111">
+  <w:num w:numId="44">
     <w:abstractNumId w:val="33"/>
   </w:num>
-  <w:num w:numId="45" w16cid:durableId="3440472">
+  <w:num w:numId="45">
     <w:abstractNumId w:val="40"/>
   </w:num>
-  <w:num w:numId="46" w16cid:durableId="742413042">
+  <w:num w:numId="46">
     <w:abstractNumId w:val="38"/>
   </w:num>
 </w:numbering>
 </file>
 
 <file path=word/styles.xml><?xml version="1.0" encoding="utf-8"?>
-<w:styles xmlns:mc="http://schemas.openxmlformats.org/markup-compatibility/2006" xmlns:r="http://schemas.openxmlformats.org/officeDocument/2006/relationships" xmlns:w="http://schemas.openxmlformats.org/wordprocessingml/2006/main" xmlns:w14="http://schemas.microsoft.com/office/word/2010/wordml" xmlns:w15="http://schemas.microsoft.com/office/word/2012/wordml" xmlns:w16cex="http://schemas.microsoft.com/office/word/2018/wordml/cex" xmlns:w16cid="http://schemas.microsoft.com/office/word/2016/wordml/cid" xmlns:w16="http://schemas.microsoft.com/office/word/2018/wordml" xmlns:w16du="http://schemas.microsoft.com/office/word/2023/wordml/word16du" xmlns:w16sdtdh="http://schemas.microsoft.com/office/word/2020/wordml/sdtdatahash" xmlns:w16sdtfl="http://schemas.microsoft.com/office/word/2024/wordml/sdtformatlock" xmlns:w16se="http://schemas.microsoft.com/office/word/2015/wordml/symex" mc:Ignorable="w14 w15 w16se w16cid w16 w16cex w16sdtdh w16sdtfl w16du">
+<w:styles xmlns:mc="http://schemas.openxmlformats.org/markup-compatibility/2006" xmlns:r="http://schemas.openxmlformats.org/officeDocument/2006/relationships" xmlns:w="http://schemas.openxmlformats.org/wordprocessingml/2006/main" xmlns:w14="http://schemas.microsoft.com/office/word/2010/wordml" xmlns:w15="http://schemas.microsoft.com/office/word/2012/wordml" xmlns:w16cex="http://schemas.microsoft.com/office/word/2018/wordml/cex" xmlns:w16cid="http://schemas.microsoft.com/office/word/2016/wordml/cid" xmlns:w16="http://schemas.microsoft.com/office/word/2018/wordml" xmlns:w16sdtdh="http://schemas.microsoft.com/office/word/2020/wordml/sdtdatahash" xmlns:w16se="http://schemas.microsoft.com/office/word/2015/wordml/symex" mc:Ignorable="w14 w15 w16se w16cid w16 w16cex w16sdtdh">
   <w:docDefaults>
     <w:rPrDefault>
       <w:rPr>

</xml_diff>